<commit_message>
Now gets events from API
</commit_message>
<xml_diff>
--- a/Scrum week tracking.docx
+++ b/Scrum week tracking.docx
@@ -143,10 +143,7 @@
           <w:tcPr>
             <w:tcW w:w="2184" w:type="dxa"/>
           </w:tcPr>
-          <w:p>
-            <w:bookmarkStart w:id="0" w:name="_GoBack"/>
-            <w:bookmarkEnd w:id="0"/>
-          </w:p>
+          <w:p/>
         </w:tc>
         <w:tc>
           <w:tcPr>
@@ -208,13 +205,21 @@
           <w:tcPr>
             <w:tcW w:w="2184" w:type="dxa"/>
           </w:tcPr>
-          <w:p/>
-        </w:tc>
-        <w:tc>
-          <w:tcPr>
-            <w:tcW w:w="2184" w:type="dxa"/>
-          </w:tcPr>
-          <w:p/>
+          <w:p>
+            <w:r>
+              <w:t>Created front end</w:t>
+            </w:r>
+          </w:p>
+        </w:tc>
+        <w:tc>
+          <w:tcPr>
+            <w:tcW w:w="2184" w:type="dxa"/>
+          </w:tcPr>
+          <w:p>
+            <w:r>
+              <w:t>Create and integrate testing API</w:t>
+            </w:r>
+          </w:p>
         </w:tc>
       </w:tr>
       <w:tr>
@@ -389,13 +394,23 @@
           <w:tcPr>
             <w:tcW w:w="2184" w:type="dxa"/>
           </w:tcPr>
-          <w:p/>
-        </w:tc>
-        <w:tc>
-          <w:tcPr>
-            <w:tcW w:w="2184" w:type="dxa"/>
-          </w:tcPr>
-          <w:p/>
+          <w:p>
+            <w:r>
+              <w:t>Created testing API with random data for frontend</w:t>
+            </w:r>
+          </w:p>
+        </w:tc>
+        <w:tc>
+          <w:tcPr>
+            <w:tcW w:w="2184" w:type="dxa"/>
+          </w:tcPr>
+          <w:p>
+            <w:r>
+              <w:t>Use real data from real API</w:t>
+            </w:r>
+            <w:bookmarkStart w:id="0" w:name="_GoBack"/>
+            <w:bookmarkEnd w:id="0"/>
+          </w:p>
         </w:tc>
       </w:tr>
       <w:tr>

</xml_diff>

<commit_message>
Scrum Update Monday Watson Team
</commit_message>
<xml_diff>
--- a/Scrum week tracking.docx
+++ b/Scrum week tracking.docx
@@ -112,13 +112,21 @@
           <w:tcPr>
             <w:tcW w:w="2184" w:type="dxa"/>
           </w:tcPr>
-          <w:p/>
-        </w:tc>
-        <w:tc>
-          <w:tcPr>
-            <w:tcW w:w="2184" w:type="dxa"/>
-          </w:tcPr>
-          <w:p/>
+          <w:p>
+            <w:r>
+              <w:t>Gathering Data</w:t>
+            </w:r>
+          </w:p>
+        </w:tc>
+        <w:tc>
+          <w:tcPr>
+            <w:tcW w:w="2184" w:type="dxa"/>
+          </w:tcPr>
+          <w:p>
+            <w:r>
+              <w:t>Format Data</w:t>
+            </w:r>
+          </w:p>
         </w:tc>
       </w:tr>
       <w:tr>
@@ -143,13 +151,21 @@
           <w:tcPr>
             <w:tcW w:w="2184" w:type="dxa"/>
           </w:tcPr>
-          <w:p/>
-        </w:tc>
-        <w:tc>
-          <w:tcPr>
-            <w:tcW w:w="2184" w:type="dxa"/>
-          </w:tcPr>
-          <w:p/>
+          <w:p>
+            <w:r>
+              <w:t>Gathering Data</w:t>
+            </w:r>
+          </w:p>
+        </w:tc>
+        <w:tc>
+          <w:tcPr>
+            <w:tcW w:w="2184" w:type="dxa"/>
+          </w:tcPr>
+          <w:p>
+            <w:r>
+              <w:t>Format Data</w:t>
+            </w:r>
+          </w:p>
         </w:tc>
       </w:tr>
       <w:tr>
@@ -223,6 +239,9 @@
         </w:tc>
       </w:tr>
       <w:tr>
+        <w:trPr>
+          <w:trHeight w:val="385"/>
+        </w:trPr>
         <w:tc>
           <w:tcPr>
             <w:tcW w:w="2283" w:type="dxa"/>
@@ -244,13 +263,21 @@
           <w:tcPr>
             <w:tcW w:w="2184" w:type="dxa"/>
           </w:tcPr>
-          <w:p/>
-        </w:tc>
-        <w:tc>
-          <w:tcPr>
-            <w:tcW w:w="2184" w:type="dxa"/>
-          </w:tcPr>
-          <w:p/>
+          <w:p>
+            <w:r>
+              <w:t>Gathering Data</w:t>
+            </w:r>
+          </w:p>
+        </w:tc>
+        <w:tc>
+          <w:tcPr>
+            <w:tcW w:w="2184" w:type="dxa"/>
+          </w:tcPr>
+          <w:p>
+            <w:r>
+              <w:t>Format Data</w:t>
+            </w:r>
+          </w:p>
         </w:tc>
       </w:tr>
       <w:tr>
@@ -301,13 +328,21 @@
           <w:tcPr>
             <w:tcW w:w="2184" w:type="dxa"/>
           </w:tcPr>
-          <w:p/>
-        </w:tc>
-        <w:tc>
-          <w:tcPr>
-            <w:tcW w:w="2184" w:type="dxa"/>
-          </w:tcPr>
-          <w:p/>
+          <w:p>
+            <w:r>
+              <w:t>Formatted data</w:t>
+            </w:r>
+          </w:p>
+        </w:tc>
+        <w:tc>
+          <w:tcPr>
+            <w:tcW w:w="2184" w:type="dxa"/>
+          </w:tcPr>
+          <w:p>
+            <w:r>
+              <w:t>Put data in Watson</w:t>
+            </w:r>
+          </w:p>
         </w:tc>
       </w:tr>
       <w:tr>
@@ -332,13 +367,21 @@
           <w:tcPr>
             <w:tcW w:w="2184" w:type="dxa"/>
           </w:tcPr>
-          <w:p/>
-        </w:tc>
-        <w:tc>
-          <w:tcPr>
-            <w:tcW w:w="2184" w:type="dxa"/>
-          </w:tcPr>
-          <w:p/>
+          <w:p>
+            <w:r>
+              <w:t>Formatted data</w:t>
+            </w:r>
+          </w:p>
+        </w:tc>
+        <w:tc>
+          <w:tcPr>
+            <w:tcW w:w="2184" w:type="dxa"/>
+          </w:tcPr>
+          <w:p>
+            <w:r>
+              <w:t>Put data in Watson</w:t>
+            </w:r>
+          </w:p>
         </w:tc>
       </w:tr>
       <w:tr>
@@ -408,8 +451,6 @@
             <w:r>
               <w:t>Use real data from real API</w:t>
             </w:r>
-            <w:bookmarkStart w:id="0" w:name="_GoBack"/>
-            <w:bookmarkEnd w:id="0"/>
           </w:p>
         </w:tc>
       </w:tr>
@@ -435,13 +476,21 @@
           <w:tcPr>
             <w:tcW w:w="2184" w:type="dxa"/>
           </w:tcPr>
-          <w:p/>
-        </w:tc>
-        <w:tc>
-          <w:tcPr>
-            <w:tcW w:w="2184" w:type="dxa"/>
-          </w:tcPr>
-          <w:p/>
+          <w:p>
+            <w:r>
+              <w:t>Formatted data</w:t>
+            </w:r>
+          </w:p>
+        </w:tc>
+        <w:tc>
+          <w:tcPr>
+            <w:tcW w:w="2184" w:type="dxa"/>
+          </w:tcPr>
+          <w:p>
+            <w:r>
+              <w:t>Put data in Watson</w:t>
+            </w:r>
+          </w:p>
         </w:tc>
       </w:tr>
       <w:tr>
@@ -492,13 +541,21 @@
           <w:tcPr>
             <w:tcW w:w="2184" w:type="dxa"/>
           </w:tcPr>
-          <w:p/>
-        </w:tc>
-        <w:tc>
-          <w:tcPr>
-            <w:tcW w:w="2184" w:type="dxa"/>
-          </w:tcPr>
-          <w:p/>
+          <w:p>
+            <w:r>
+              <w:t>Put data in Watson</w:t>
+            </w:r>
+          </w:p>
+        </w:tc>
+        <w:tc>
+          <w:tcPr>
+            <w:tcW w:w="2184" w:type="dxa"/>
+          </w:tcPr>
+          <w:p>
+            <w:r>
+              <w:t>Train Watson with Queries</w:t>
+            </w:r>
+          </w:p>
         </w:tc>
       </w:tr>
       <w:tr>
@@ -523,13 +580,21 @@
           <w:tcPr>
             <w:tcW w:w="2184" w:type="dxa"/>
           </w:tcPr>
-          <w:p/>
-        </w:tc>
-        <w:tc>
-          <w:tcPr>
-            <w:tcW w:w="2184" w:type="dxa"/>
-          </w:tcPr>
-          <w:p/>
+          <w:p>
+            <w:r>
+              <w:t>Put data in Watson</w:t>
+            </w:r>
+          </w:p>
+        </w:tc>
+        <w:tc>
+          <w:tcPr>
+            <w:tcW w:w="2184" w:type="dxa"/>
+          </w:tcPr>
+          <w:p>
+            <w:r>
+              <w:t>Train Watson with Queries</w:t>
+            </w:r>
+          </w:p>
         </w:tc>
       </w:tr>
       <w:tr>
@@ -616,13 +681,23 @@
           <w:tcPr>
             <w:tcW w:w="2184" w:type="dxa"/>
           </w:tcPr>
-          <w:p/>
-        </w:tc>
-        <w:tc>
-          <w:tcPr>
-            <w:tcW w:w="2184" w:type="dxa"/>
-          </w:tcPr>
-          <w:p/>
+          <w:p>
+            <w:r>
+              <w:t>Put data in Watson</w:t>
+            </w:r>
+          </w:p>
+        </w:tc>
+        <w:tc>
+          <w:tcPr>
+            <w:tcW w:w="2184" w:type="dxa"/>
+          </w:tcPr>
+          <w:p>
+            <w:r>
+              <w:t>Train Watson with Queries</w:t>
+            </w:r>
+            <w:bookmarkStart w:id="0" w:name="_GoBack"/>
+            <w:bookmarkEnd w:id="0"/>
+          </w:p>
         </w:tc>
       </w:tr>
       <w:tr>
@@ -1375,7 +1450,7 @@
       </w:pPr>
     </w:pPrDefault>
   </w:docDefaults>
-  <w:latentStyles w:defLockedState="0" w:defUIPriority="99" w:defSemiHidden="0" w:defUnhideWhenUsed="0" w:defQFormat="0" w:count="376">
+  <w:latentStyles w:defLockedState="0" w:defUIPriority="99" w:defSemiHidden="0" w:defUnhideWhenUsed="0" w:defQFormat="0" w:count="377">
     <w:lsdException w:name="Normal" w:uiPriority="0" w:qFormat="1"/>
     <w:lsdException w:name="heading 1" w:uiPriority="9" w:qFormat="1"/>
     <w:lsdException w:name="heading 2" w:semiHidden="1" w:uiPriority="9" w:unhideWhenUsed="1" w:qFormat="1"/>
@@ -1481,7 +1556,6 @@
     <w:lsdException w:name="HTML Sample" w:semiHidden="1" w:unhideWhenUsed="1"/>
     <w:lsdException w:name="HTML Typewriter" w:semiHidden="1" w:unhideWhenUsed="1"/>
     <w:lsdException w:name="HTML Variable" w:semiHidden="1" w:unhideWhenUsed="1"/>
-    <w:lsdException w:name="Normal Table" w:semiHidden="1" w:unhideWhenUsed="1"/>
     <w:lsdException w:name="annotation subject" w:semiHidden="1" w:unhideWhenUsed="1"/>
     <w:lsdException w:name="No List" w:semiHidden="1" w:unhideWhenUsed="1"/>
     <w:lsdException w:name="Outline List 1" w:semiHidden="1" w:unhideWhenUsed="1"/>
@@ -1528,10 +1602,8 @@
     <w:lsdException w:name="Table Subtle 2" w:semiHidden="1" w:unhideWhenUsed="1"/>
     <w:lsdException w:name="Table Web 1" w:semiHidden="1" w:unhideWhenUsed="1"/>
     <w:lsdException w:name="Table Web 2" w:semiHidden="1" w:unhideWhenUsed="1"/>
-    <w:lsdException w:name="Table Web 3" w:semiHidden="1" w:unhideWhenUsed="1"/>
     <w:lsdException w:name="Balloon Text" w:semiHidden="1" w:unhideWhenUsed="1"/>
     <w:lsdException w:name="Table Grid" w:uiPriority="39"/>
-    <w:lsdException w:name="Table Theme" w:semiHidden="1" w:unhideWhenUsed="1"/>
     <w:lsdException w:name="Placeholder Text" w:semiHidden="1"/>
     <w:lsdException w:name="No Spacing" w:uiPriority="1" w:qFormat="1"/>
     <w:lsdException w:name="Light Shading" w:uiPriority="60"/>
@@ -1752,6 +1824,7 @@
     <w:lsdException w:name="Hashtag" w:semiHidden="1" w:unhideWhenUsed="1"/>
     <w:lsdException w:name="Unresolved Mention" w:semiHidden="1" w:unhideWhenUsed="1"/>
     <w:lsdException w:name="Smart Link" w:semiHidden="1" w:unhideWhenUsed="1"/>
+    <w:lsdException w:name="Smart Link Error" w:semiHidden="1" w:unhideWhenUsed="1"/>
   </w:latentStyles>
   <w:style w:type="paragraph" w:default="1" w:styleId="Normal">
     <w:name w:val="Normal"/>

</xml_diff>

<commit_message>
Update for Wednesday and remove old file
</commit_message>
<xml_diff>
--- a/Scrum week tracking.docx
+++ b/Scrum week tracking.docx
@@ -695,8 +695,6 @@
             <w:r>
               <w:t>Train Watson with Queries</w:t>
             </w:r>
-            <w:bookmarkStart w:id="0" w:name="_GoBack"/>
-            <w:bookmarkEnd w:id="0"/>
           </w:p>
         </w:tc>
       </w:tr>
@@ -745,13 +743,21 @@
           <w:tcPr>
             <w:tcW w:w="2184" w:type="dxa"/>
           </w:tcPr>
-          <w:p/>
-        </w:tc>
-        <w:tc>
-          <w:tcPr>
-            <w:tcW w:w="2184" w:type="dxa"/>
-          </w:tcPr>
-          <w:p/>
+          <w:p>
+            <w:r>
+              <w:t>Trained Watson to give more relevant query results and started work on node red querying.</w:t>
+            </w:r>
+          </w:p>
+        </w:tc>
+        <w:tc>
+          <w:tcPr>
+            <w:tcW w:w="2184" w:type="dxa"/>
+          </w:tcPr>
+          <w:p>
+            <w:r>
+              <w:t>Returning values from a query to the API using node red.</w:t>
+            </w:r>
+          </w:p>
         </w:tc>
       </w:tr>
       <w:tr>
@@ -776,13 +782,21 @@
           <w:tcPr>
             <w:tcW w:w="2184" w:type="dxa"/>
           </w:tcPr>
-          <w:p/>
-        </w:tc>
-        <w:tc>
-          <w:tcPr>
-            <w:tcW w:w="2184" w:type="dxa"/>
-          </w:tcPr>
-          <w:p/>
+          <w:p>
+            <w:r>
+              <w:t>Trained Watson to give more relevant query results and started work on node red querying.</w:t>
+            </w:r>
+          </w:p>
+        </w:tc>
+        <w:tc>
+          <w:tcPr>
+            <w:tcW w:w="2184" w:type="dxa"/>
+          </w:tcPr>
+          <w:p>
+            <w:r>
+              <w:t>Returning values from a query to the API using node red.</w:t>
+            </w:r>
+          </w:p>
         </w:tc>
       </w:tr>
       <w:tr>
@@ -869,13 +883,27 @@
           <w:tcPr>
             <w:tcW w:w="2184" w:type="dxa"/>
           </w:tcPr>
-          <w:p/>
-        </w:tc>
-        <w:tc>
-          <w:tcPr>
-            <w:tcW w:w="2184" w:type="dxa"/>
-          </w:tcPr>
-          <w:p/>
+          <w:p>
+            <w:r>
+              <w:t>Trained Watson to give more relevant query results and started work on node red querying.</w:t>
+            </w:r>
+          </w:p>
+        </w:tc>
+        <w:tc>
+          <w:tcPr>
+            <w:tcW w:w="2184" w:type="dxa"/>
+          </w:tcPr>
+          <w:p>
+            <w:pPr>
+              <w:rPr>
+                <w:b/>
+                <w:bCs/>
+              </w:rPr>
+            </w:pPr>
+            <w:r>
+              <w:t>Returning values from a query to the API using node red.</w:t>
+            </w:r>
+          </w:p>
         </w:tc>
       </w:tr>
       <w:tr>
@@ -926,13 +954,21 @@
           <w:tcPr>
             <w:tcW w:w="2184" w:type="dxa"/>
           </w:tcPr>
-          <w:p/>
-        </w:tc>
-        <w:tc>
-          <w:tcPr>
-            <w:tcW w:w="2184" w:type="dxa"/>
-          </w:tcPr>
-          <w:p/>
+          <w:p>
+            <w:r>
+              <w:t>Finished the get categories node sub-flow and get talk by field sub-flow</w:t>
+            </w:r>
+          </w:p>
+        </w:tc>
+        <w:tc>
+          <w:tcPr>
+            <w:tcW w:w="2184" w:type="dxa"/>
+          </w:tcPr>
+          <w:p>
+            <w:r>
+              <w:t>Documentation and bug-fixing</w:t>
+            </w:r>
+          </w:p>
         </w:tc>
       </w:tr>
       <w:tr>
@@ -957,13 +993,23 @@
           <w:tcPr>
             <w:tcW w:w="2184" w:type="dxa"/>
           </w:tcPr>
-          <w:p/>
-        </w:tc>
-        <w:tc>
-          <w:tcPr>
-            <w:tcW w:w="2184" w:type="dxa"/>
-          </w:tcPr>
-          <w:p/>
+          <w:p>
+            <w:r>
+              <w:t xml:space="preserve">Documented testing of Watson </w:t>
+            </w:r>
+          </w:p>
+        </w:tc>
+        <w:tc>
+          <w:tcPr>
+            <w:tcW w:w="2184" w:type="dxa"/>
+          </w:tcPr>
+          <w:p>
+            <w:bookmarkStart w:id="0" w:name="_GoBack"/>
+            <w:r>
+              <w:t>Documentation and bug-fixing</w:t>
+            </w:r>
+            <w:bookmarkEnd w:id="0"/>
+          </w:p>
         </w:tc>
       </w:tr>
       <w:tr>
@@ -1050,13 +1096,21 @@
           <w:tcPr>
             <w:tcW w:w="2184" w:type="dxa"/>
           </w:tcPr>
-          <w:p/>
-        </w:tc>
-        <w:tc>
-          <w:tcPr>
-            <w:tcW w:w="2184" w:type="dxa"/>
-          </w:tcPr>
-          <w:p/>
+          <w:p>
+            <w:r>
+              <w:t>Documented and Tested Node-RED, completed get extra reading sub-flow</w:t>
+            </w:r>
+          </w:p>
+        </w:tc>
+        <w:tc>
+          <w:tcPr>
+            <w:tcW w:w="2184" w:type="dxa"/>
+          </w:tcPr>
+          <w:p>
+            <w:r>
+              <w:t>Improving reading links output</w:t>
+            </w:r>
+          </w:p>
         </w:tc>
       </w:tr>
       <w:tr>
@@ -1450,7 +1504,7 @@
       </w:pPr>
     </w:pPrDefault>
   </w:docDefaults>
-  <w:latentStyles w:defLockedState="0" w:defUIPriority="99" w:defSemiHidden="0" w:defUnhideWhenUsed="0" w:defQFormat="0" w:count="377">
+  <w:latentStyles w:defLockedState="0" w:defUIPriority="99" w:defSemiHidden="0" w:defUnhideWhenUsed="0" w:defQFormat="0" w:count="376">
     <w:lsdException w:name="Normal" w:uiPriority="0" w:qFormat="1"/>
     <w:lsdException w:name="heading 1" w:uiPriority="9" w:qFormat="1"/>
     <w:lsdException w:name="heading 2" w:semiHidden="1" w:uiPriority="9" w:unhideWhenUsed="1" w:qFormat="1"/>
@@ -1556,6 +1610,7 @@
     <w:lsdException w:name="HTML Sample" w:semiHidden="1" w:unhideWhenUsed="1"/>
     <w:lsdException w:name="HTML Typewriter" w:semiHidden="1" w:unhideWhenUsed="1"/>
     <w:lsdException w:name="HTML Variable" w:semiHidden="1" w:unhideWhenUsed="1"/>
+    <w:lsdException w:name="Normal Table" w:semiHidden="1" w:unhideWhenUsed="1"/>
     <w:lsdException w:name="annotation subject" w:semiHidden="1" w:unhideWhenUsed="1"/>
     <w:lsdException w:name="No List" w:semiHidden="1" w:unhideWhenUsed="1"/>
     <w:lsdException w:name="Outline List 1" w:semiHidden="1" w:unhideWhenUsed="1"/>
@@ -1602,8 +1657,10 @@
     <w:lsdException w:name="Table Subtle 2" w:semiHidden="1" w:unhideWhenUsed="1"/>
     <w:lsdException w:name="Table Web 1" w:semiHidden="1" w:unhideWhenUsed="1"/>
     <w:lsdException w:name="Table Web 2" w:semiHidden="1" w:unhideWhenUsed="1"/>
+    <w:lsdException w:name="Table Web 3" w:semiHidden="1" w:unhideWhenUsed="1"/>
     <w:lsdException w:name="Balloon Text" w:semiHidden="1" w:unhideWhenUsed="1"/>
     <w:lsdException w:name="Table Grid" w:uiPriority="39"/>
+    <w:lsdException w:name="Table Theme" w:semiHidden="1" w:unhideWhenUsed="1"/>
     <w:lsdException w:name="Placeholder Text" w:semiHidden="1"/>
     <w:lsdException w:name="No Spacing" w:uiPriority="1" w:qFormat="1"/>
     <w:lsdException w:name="Light Shading" w:uiPriority="60"/>
@@ -1824,7 +1881,6 @@
     <w:lsdException w:name="Hashtag" w:semiHidden="1" w:unhideWhenUsed="1"/>
     <w:lsdException w:name="Unresolved Mention" w:semiHidden="1" w:unhideWhenUsed="1"/>
     <w:lsdException w:name="Smart Link" w:semiHidden="1" w:unhideWhenUsed="1"/>
-    <w:lsdException w:name="Smart Link Error" w:semiHidden="1" w:unhideWhenUsed="1"/>
   </w:latentStyles>
   <w:style w:type="paragraph" w:default="1" w:styleId="Normal">
     <w:name w:val="Normal"/>

</xml_diff>

<commit_message>
Scrum Week Tracking Update: Friday
</commit_message>
<xml_diff>
--- a/Scrum week tracking.docx
+++ b/Scrum week tracking.docx
@@ -1004,11 +1004,9 @@
             <w:tcW w:w="2184" w:type="dxa"/>
           </w:tcPr>
           <w:p>
-            <w:bookmarkStart w:id="0" w:name="_GoBack"/>
             <w:r>
               <w:t>Documentation and bug-fixing</w:t>
             </w:r>
-            <w:bookmarkEnd w:id="0"/>
           </w:p>
         </w:tc>
       </w:tr>
@@ -1161,13 +1159,21 @@
           <w:tcPr>
             <w:tcW w:w="2184" w:type="dxa"/>
           </w:tcPr>
-          <w:p/>
-        </w:tc>
-        <w:tc>
-          <w:tcPr>
-            <w:tcW w:w="2184" w:type="dxa"/>
-          </w:tcPr>
-          <w:p/>
+          <w:p>
+            <w:r>
+              <w:t>Bug Fixing and Extra Reading</w:t>
+            </w:r>
+          </w:p>
+        </w:tc>
+        <w:tc>
+          <w:tcPr>
+            <w:tcW w:w="2184" w:type="dxa"/>
+          </w:tcPr>
+          <w:p>
+            <w:r>
+              <w:t>Presentation Prep</w:t>
+            </w:r>
+          </w:p>
         </w:tc>
       </w:tr>
       <w:tr>
@@ -1192,13 +1198,21 @@
           <w:tcPr>
             <w:tcW w:w="2184" w:type="dxa"/>
           </w:tcPr>
-          <w:p/>
-        </w:tc>
-        <w:tc>
-          <w:tcPr>
-            <w:tcW w:w="2184" w:type="dxa"/>
-          </w:tcPr>
-          <w:p/>
+          <w:p>
+            <w:r>
+              <w:t>Bug Fixing and Extra Reading</w:t>
+            </w:r>
+          </w:p>
+        </w:tc>
+        <w:tc>
+          <w:tcPr>
+            <w:tcW w:w="2184" w:type="dxa"/>
+          </w:tcPr>
+          <w:p>
+            <w:r>
+              <w:t>Presentation Prep</w:t>
+            </w:r>
+          </w:p>
         </w:tc>
       </w:tr>
       <w:tr>
@@ -1285,13 +1299,27 @@
           <w:tcPr>
             <w:tcW w:w="2184" w:type="dxa"/>
           </w:tcPr>
-          <w:p/>
-        </w:tc>
-        <w:tc>
-          <w:tcPr>
-            <w:tcW w:w="2184" w:type="dxa"/>
-          </w:tcPr>
-          <w:p/>
+          <w:p>
+            <w:pPr>
+              <w:rPr>
+                <w:b/>
+                <w:bCs/>
+              </w:rPr>
+            </w:pPr>
+            <w:r>
+              <w:t>Bug Fixing and Extra Reading</w:t>
+            </w:r>
+          </w:p>
+        </w:tc>
+        <w:tc>
+          <w:tcPr>
+            <w:tcW w:w="2184" w:type="dxa"/>
+          </w:tcPr>
+          <w:p>
+            <w:r>
+              <w:t>Presentation Prep</w:t>
+            </w:r>
+          </w:p>
         </w:tc>
       </w:tr>
       <w:tr>
@@ -1342,7 +1370,11 @@
           <w:tcPr>
             <w:tcW w:w="2184" w:type="dxa"/>
           </w:tcPr>
-          <w:p/>
+          <w:p>
+            <w:r>
+              <w:t>Presentation Prep</w:t>
+            </w:r>
+          </w:p>
         </w:tc>
         <w:tc>
           <w:tcPr>
@@ -1373,7 +1405,11 @@
           <w:tcPr>
             <w:tcW w:w="2184" w:type="dxa"/>
           </w:tcPr>
-          <w:p/>
+          <w:p>
+            <w:r>
+              <w:t>Presentation Prep</w:t>
+            </w:r>
+          </w:p>
         </w:tc>
         <w:tc>
           <w:tcPr>
@@ -1466,7 +1502,11 @@
           <w:tcPr>
             <w:tcW w:w="2184" w:type="dxa"/>
           </w:tcPr>
-          <w:p/>
+          <w:p>
+            <w:r>
+              <w:t>Presentation Prep</w:t>
+            </w:r>
+          </w:p>
         </w:tc>
         <w:tc>
           <w:tcPr>
@@ -1476,7 +1516,10 @@
         </w:tc>
       </w:tr>
     </w:tbl>
-    <w:p/>
+    <w:p>
+      <w:bookmarkStart w:id="0" w:name="_GoBack"/>
+      <w:bookmarkEnd w:id="0"/>
+    </w:p>
     <w:sectPr>
       <w:pgSz w:w="11906" w:h="16838"/>
       <w:pgMar w:top="1440" w:right="1440" w:bottom="1440" w:left="1440" w:header="708" w:footer="708" w:gutter="0"/>
@@ -1504,7 +1547,7 @@
       </w:pPr>
     </w:pPrDefault>
   </w:docDefaults>
-  <w:latentStyles w:defLockedState="0" w:defUIPriority="99" w:defSemiHidden="0" w:defUnhideWhenUsed="0" w:defQFormat="0" w:count="376">
+  <w:latentStyles w:defLockedState="0" w:defUIPriority="99" w:defSemiHidden="0" w:defUnhideWhenUsed="0" w:defQFormat="0" w:count="377">
     <w:lsdException w:name="Normal" w:uiPriority="0" w:qFormat="1"/>
     <w:lsdException w:name="heading 1" w:uiPriority="9" w:qFormat="1"/>
     <w:lsdException w:name="heading 2" w:semiHidden="1" w:uiPriority="9" w:unhideWhenUsed="1" w:qFormat="1"/>
@@ -1610,7 +1653,6 @@
     <w:lsdException w:name="HTML Sample" w:semiHidden="1" w:unhideWhenUsed="1"/>
     <w:lsdException w:name="HTML Typewriter" w:semiHidden="1" w:unhideWhenUsed="1"/>
     <w:lsdException w:name="HTML Variable" w:semiHidden="1" w:unhideWhenUsed="1"/>
-    <w:lsdException w:name="Normal Table" w:semiHidden="1" w:unhideWhenUsed="1"/>
     <w:lsdException w:name="annotation subject" w:semiHidden="1" w:unhideWhenUsed="1"/>
     <w:lsdException w:name="No List" w:semiHidden="1" w:unhideWhenUsed="1"/>
     <w:lsdException w:name="Outline List 1" w:semiHidden="1" w:unhideWhenUsed="1"/>
@@ -1657,10 +1699,8 @@
     <w:lsdException w:name="Table Subtle 2" w:semiHidden="1" w:unhideWhenUsed="1"/>
     <w:lsdException w:name="Table Web 1" w:semiHidden="1" w:unhideWhenUsed="1"/>
     <w:lsdException w:name="Table Web 2" w:semiHidden="1" w:unhideWhenUsed="1"/>
-    <w:lsdException w:name="Table Web 3" w:semiHidden="1" w:unhideWhenUsed="1"/>
     <w:lsdException w:name="Balloon Text" w:semiHidden="1" w:unhideWhenUsed="1"/>
     <w:lsdException w:name="Table Grid" w:uiPriority="39"/>
-    <w:lsdException w:name="Table Theme" w:semiHidden="1" w:unhideWhenUsed="1"/>
     <w:lsdException w:name="Placeholder Text" w:semiHidden="1"/>
     <w:lsdException w:name="No Spacing" w:uiPriority="1" w:qFormat="1"/>
     <w:lsdException w:name="Light Shading" w:uiPriority="60"/>
@@ -1881,6 +1921,7 @@
     <w:lsdException w:name="Hashtag" w:semiHidden="1" w:unhideWhenUsed="1"/>
     <w:lsdException w:name="Unresolved Mention" w:semiHidden="1" w:unhideWhenUsed="1"/>
     <w:lsdException w:name="Smart Link" w:semiHidden="1" w:unhideWhenUsed="1"/>
+    <w:lsdException w:name="Smart Link Error" w:semiHidden="1" w:unhideWhenUsed="1"/>
   </w:latentStyles>
   <w:style w:type="paragraph" w:default="1" w:styleId="Normal">
     <w:name w:val="Normal"/>

</xml_diff>